<commit_message>
Adición de nuestro equipo de trabajo
</commit_message>
<xml_diff>
--- a/Nuestro equipo.docx
+++ b/Nuestro equipo.docx
@@ -37,6 +37,21 @@
           <w:lang w:val="es-CO"/>
         </w:rPr>
       </w:pPr>
+    </w:p>
+    <w:p>
+      <w:pPr>
+        <w:spacing w:after="0" w:line="240" w:lineRule="auto"/>
+        <w:jc w:val="both"/>
+        <w:rPr>
+          <w:rFonts w:ascii="Times New Roman" w:hAnsi="Times New Roman" w:cs="Times New Roman"/>
+          <w:b/>
+          <w:sz w:val="24"/>
+          <w:szCs w:val="24"/>
+          <w:lang w:val="es-CO"/>
+        </w:rPr>
+      </w:pPr>
+      <w:bookmarkStart w:id="0" w:name="_GoBack"/>
+      <w:bookmarkEnd w:id="0"/>
     </w:p>
     <w:p>
       <w:pPr>
@@ -598,8 +613,6 @@
         </w:rPr>
         <w:t xml:space="preserve"> y SIG. Me gustan los videojuegos, el futbol, salir de viaje, conocer nuevos lugares y disfrutar del tiempo con las personas que aprecio.</w:t>
       </w:r>
-      <w:bookmarkStart w:id="0" w:name="_GoBack"/>
-      <w:bookmarkEnd w:id="0"/>
     </w:p>
     <w:p>
       <w:pPr>

</xml_diff>